<commit_message>
begin adding report mechanism
</commit_message>
<xml_diff>
--- a/submit preparation/notes.docx
+++ b/submit preparation/notes.docx
@@ -82,8 +82,6 @@
       <w:r>
         <w:t xml:space="preserve"> </w:t>
       </w:r>
-      <w:bookmarkStart w:id="0" w:name="_GoBack"/>
-      <w:bookmarkEnd w:id="0"/>
       <w:r>
         <w:t xml:space="preserve">You can create your own poll, and choose to post publicly or privately. </w:t>
       </w:r>
@@ -121,6 +119,11 @@
       <w:proofErr w:type="spellEnd"/>
       <w:r>
         <w:t xml:space="preserve">    password: test</w:t>
+      </w:r>
+    </w:p>
+    <w:p>
+      <w:r>
+        <w:t>Name: Jason    password: test</w:t>
       </w:r>
     </w:p>
     <w:p/>
@@ -295,14 +298,11 @@
         <w:ind w:firstLineChars="0"/>
       </w:pPr>
       <w:r>
+        <w:lastRenderedPageBreak/>
         <w:t xml:space="preserve">Click on the question mark, you can send this post </w:t>
       </w:r>
       <w:r>
-        <w:t xml:space="preserve">to your friends through </w:t>
-      </w:r>
-      <w:r>
-        <w:lastRenderedPageBreak/>
-        <w:t xml:space="preserve">SMS, or post to Facebook directly </w:t>
+        <w:t xml:space="preserve">to your friends through SMS, or post to Facebook directly </w:t>
       </w:r>
     </w:p>
     <w:p>
@@ -405,6 +405,9 @@
           <w:numId w:val="5"/>
         </w:numPr>
         <w:ind w:firstLineChars="0"/>
+        <w:rPr>
+          <w:rFonts w:hint="eastAsia"/>
+        </w:rPr>
       </w:pPr>
       <w:r>
         <w:t xml:space="preserve">You can invite your friends from </w:t>
@@ -422,6 +425,241 @@
         <w:t>facebook</w:t>
       </w:r>
       <w:proofErr w:type="spellEnd"/>
+    </w:p>
+    <w:p>
+      <w:pPr>
+        <w:rPr>
+          <w:rFonts w:hint="eastAsia"/>
+        </w:rPr>
+      </w:pPr>
+    </w:p>
+    <w:p>
+      <w:r>
+        <w:t>Demo Account2: username: Jason    password: test</w:t>
+      </w:r>
+    </w:p>
+    <w:p/>
+    <w:p>
+      <w:r>
+        <w:t>Home:</w:t>
+      </w:r>
+    </w:p>
+    <w:p>
+      <w:r>
+        <w:t>Tap on one of the pictures, you will see the results after voting.</w:t>
+      </w:r>
+    </w:p>
+    <w:p/>
+    <w:p>
+      <w:r>
+        <w:t>Post:</w:t>
+      </w:r>
+    </w:p>
+    <w:p>
+      <w:r>
+        <w:t>1.</w:t>
+      </w:r>
+      <w:r>
+        <w:tab/>
+        <w:t>You have to fill in the question</w:t>
+      </w:r>
+    </w:p>
+    <w:p>
+      <w:r>
+        <w:t>2.</w:t>
+      </w:r>
+      <w:r>
+        <w:tab/>
+        <w:t xml:space="preserve">Select the category </w:t>
+      </w:r>
+    </w:p>
+    <w:p>
+      <w:r>
+        <w:t>3.</w:t>
+      </w:r>
+      <w:r>
+        <w:tab/>
+        <w:t>You can choose to post privately by uncheck the checkbox</w:t>
+      </w:r>
+    </w:p>
+    <w:p>
+      <w:r>
+        <w:t>4.</w:t>
+      </w:r>
+      <w:r>
+        <w:tab/>
+        <w:t>You have to upload two pictures from cameras or library. You can pick 2 images directly from library.</w:t>
+      </w:r>
+    </w:p>
+    <w:p/>
+    <w:p>
+      <w:r>
+        <w:t>Profile:</w:t>
+      </w:r>
+    </w:p>
+    <w:p>
+      <w:r>
+        <w:t xml:space="preserve">1.    Click "more" bar button item: show information about </w:t>
+      </w:r>
+      <w:proofErr w:type="spellStart"/>
+      <w:r>
+        <w:t>MakeChoice</w:t>
+      </w:r>
+      <w:proofErr w:type="spellEnd"/>
+      <w:r>
+        <w:t xml:space="preserve"> </w:t>
+      </w:r>
+      <w:bookmarkStart w:id="0" w:name="_GoBack"/>
+      <w:r>
+        <w:t>(Acknowledgements, Terms of Service, Privacy Policy)</w:t>
+      </w:r>
+      <w:bookmarkEnd w:id="0"/>
+    </w:p>
+    <w:p>
+      <w:r>
+        <w:t>2.</w:t>
+      </w:r>
+      <w:r>
+        <w:tab/>
+        <w:t>You can change your profile icon</w:t>
+      </w:r>
+    </w:p>
+    <w:p>
+      <w:r>
+        <w:t>3.</w:t>
+      </w:r>
+      <w:r>
+        <w:tab/>
+        <w:t xml:space="preserve">Posts Section:  </w:t>
+      </w:r>
+      <w:proofErr w:type="gramStart"/>
+      <w:r>
+        <w:t>( show</w:t>
+      </w:r>
+      <w:proofErr w:type="gramEnd"/>
+      <w:r>
+        <w:t xml:space="preserve"> all your posts ) </w:t>
+      </w:r>
+    </w:p>
+    <w:p>
+      <w:r>
+        <w:t>a.</w:t>
+      </w:r>
+      <w:r>
+        <w:tab/>
+        <w:t xml:space="preserve">Click on the </w:t>
+      </w:r>
+      <w:proofErr w:type="spellStart"/>
+      <w:r>
+        <w:t>tableview</w:t>
+      </w:r>
+      <w:proofErr w:type="spellEnd"/>
+      <w:r>
+        <w:t xml:space="preserve"> cell, you can see the details about that post</w:t>
+      </w:r>
+    </w:p>
+    <w:p>
+      <w:r>
+        <w:t>b.</w:t>
+      </w:r>
+      <w:r>
+        <w:tab/>
+        <w:t xml:space="preserve">Click on the question mark, you can send this post to your friends through SMS, or post to Facebook directly </w:t>
+      </w:r>
+    </w:p>
+    <w:p>
+      <w:r>
+        <w:t>c.</w:t>
+      </w:r>
+      <w:r>
+        <w:tab/>
+        <w:t>Swipe left, you can delete your own post</w:t>
+      </w:r>
+    </w:p>
+    <w:p>
+      <w:r>
+        <w:t>4.</w:t>
+      </w:r>
+      <w:r>
+        <w:tab/>
+        <w:t>Friends section: (show all your friends)</w:t>
+      </w:r>
+    </w:p>
+    <w:p>
+      <w:r>
+        <w:t>a.</w:t>
+      </w:r>
+      <w:r>
+        <w:tab/>
+        <w:t xml:space="preserve">Click on the </w:t>
+      </w:r>
+      <w:proofErr w:type="spellStart"/>
+      <w:r>
+        <w:t>tableview</w:t>
+      </w:r>
+      <w:proofErr w:type="spellEnd"/>
+      <w:r>
+        <w:t xml:space="preserve"> cell, you can see your friends’ posts</w:t>
+      </w:r>
+    </w:p>
+    <w:p>
+      <w:r>
+        <w:t>b.     Swipe left, you can delete your friend</w:t>
+      </w:r>
+    </w:p>
+    <w:p>
+      <w:r>
+        <w:t>5.</w:t>
+      </w:r>
+      <w:r>
+        <w:tab/>
+        <w:t>When other people vote or comment on your posts, or send you friend   request, you will get notifications.</w:t>
+      </w:r>
+    </w:p>
+    <w:p/>
+    <w:p>
+      <w:r>
+        <w:t>Discover:</w:t>
+      </w:r>
+    </w:p>
+    <w:p>
+      <w:r>
+        <w:t>1.</w:t>
+      </w:r>
+      <w:r>
+        <w:tab/>
+        <w:t xml:space="preserve">You can add friends who use </w:t>
+      </w:r>
+      <w:proofErr w:type="spellStart"/>
+      <w:r>
+        <w:t>MakeChoice</w:t>
+      </w:r>
+      <w:proofErr w:type="spellEnd"/>
+      <w:r>
+        <w:t xml:space="preserve">. </w:t>
+      </w:r>
+    </w:p>
+    <w:p>
+      <w:pPr>
+        <w:rPr>
+          <w:rFonts w:hint="eastAsia"/>
+        </w:rPr>
+      </w:pPr>
+      <w:r>
+        <w:t>2.</w:t>
+      </w:r>
+      <w:r>
+        <w:tab/>
+        <w:t xml:space="preserve">You can invite your friends from </w:t>
+      </w:r>
+      <w:proofErr w:type="spellStart"/>
+      <w:r>
+        <w:t>AddressBook</w:t>
+      </w:r>
+      <w:proofErr w:type="spellEnd"/>
+      <w:r>
+        <w:t xml:space="preserve"> or Facebook</w:t>
+      </w:r>
     </w:p>
     <w:sectPr>
       <w:pgSz w:w="11900" w:h="16840"/>

</xml_diff>